<commit_message>
add questions about choice between lda and qda
</commit_message>
<xml_diff>
--- a/03-Classification/Coursework/reading-guide/week-3.docx
+++ b/03-Classification/Coursework/reading-guide/week-3.docx
@@ -920,7 +920,102 @@
       <w:bookmarkEnd w:id="1"/>
       <w:r>
         <w:lastRenderedPageBreak/>
-        <w:t>An Empiracle Comparison</w:t>
+        <w:t>Quadratic</w:t>
+      </w:r>
+      <w:r>
+        <w:t xml:space="preserve"> Discriminant Analysis</w:t>
+      </w:r>
+    </w:p>
+    <w:p>
+      <w:pPr>
+        <w:pStyle w:val="FirstParagraph"/>
+        <w:rPr>
+          <w:b/>
+          <w:bCs/>
+        </w:rPr>
+      </w:pPr>
+      <w:r>
+        <w:rPr>
+          <w:b/>
+          <w:bCs/>
+        </w:rPr>
+        <w:t>Which classifier (LDA, QDA) is more flexible?</w:t>
+      </w:r>
+    </w:p>
+    <w:p>
+      <w:pPr>
+        <w:pStyle w:val="FirstParagraph"/>
+        <w:rPr>
+          <w:b/>
+          <w:bCs/>
+        </w:rPr>
+      </w:pPr>
+      <w:r>
+        <w:rPr>
+          <w:b/>
+          <w:bCs/>
+        </w:rPr>
+        <w:t xml:space="preserve">Which classifier (LDA, QDA) </w:t>
+      </w:r>
+      <w:r>
+        <w:rPr>
+          <w:b/>
+          <w:bCs/>
+        </w:rPr>
+        <w:t>has lower variance</w:t>
+      </w:r>
+      <w:r>
+        <w:rPr>
+          <w:b/>
+          <w:bCs/>
+        </w:rPr>
+        <w:t>?</w:t>
+      </w:r>
+    </w:p>
+    <w:p>
+      <w:pPr>
+        <w:pStyle w:val="BodyText"/>
+        <w:rPr>
+          <w:b/>
+          <w:bCs/>
+        </w:rPr>
+      </w:pPr>
+      <w:r>
+        <w:rPr>
+          <w:b/>
+          <w:bCs/>
+        </w:rPr>
+        <w:t>Suppose you have few training observations, which method (LDA, QDA) would be a better choice?</w:t>
+      </w:r>
+    </w:p>
+    <w:p>
+      <w:pPr>
+        <w:pStyle w:val="BodyText"/>
+        <w:rPr>
+          <w:b/>
+          <w:bCs/>
+        </w:rPr>
+      </w:pPr>
+      <w:r>
+        <w:rPr>
+          <w:b/>
+          <w:bCs/>
+        </w:rPr>
+        <w:t>Suppose you have a large training dataset, which method (LDA, QDA) would be a better choice?</w:t>
+      </w:r>
+    </w:p>
+    <w:p>
+      <w:pPr>
+        <w:pStyle w:val="Heading2"/>
+      </w:pPr>
+      <w:r>
+        <w:t xml:space="preserve">An </w:t>
+      </w:r>
+      <w:r>
+        <w:t>Empirical</w:t>
+      </w:r>
+      <w:r>
+        <w:t xml:space="preserve"> Comparison</w:t>
       </w:r>
     </w:p>
     <w:p>
@@ -2230,6 +2325,14 @@
         </w:tcBorders>
       </w:tcPr>
     </w:tblStylePr>
+  </w:style>
+  <w:style w:type="character" w:styleId="PlaceholderText">
+    <w:name w:val="Placeholder Text"/>
+    <w:basedOn w:val="DefaultParagraphFont"/>
+    <w:rsid w:val="00CB5FA6"/>
+    <w:rPr>
+      <w:color w:val="808080"/>
+    </w:rPr>
   </w:style>
 </w:styles>
 </file>

</xml_diff>